<commit_message>
Relatorio adiantado um pouco mais
</commit_message>
<xml_diff>
--- a/Report.docx
+++ b/Report.docx
@@ -4,19 +4,120 @@
   <w:body>
     <w:p>
       <w:pPr>
+        <w:pStyle w:val="Default"/>
+        <w:ind w:left="2124" w:firstLine="708"/>
+        <w:rPr>
+          <w:color w:val="17365D" w:themeColor="text2" w:themeShade="BF"/>
+          <w:sz w:val="28"/>
+          <w:szCs w:val="28"/>
+        </w:rPr>
+      </w:pPr>
+      <w:r>
+        <w:rPr>
+          <w:color w:val="17365D" w:themeColor="text2" w:themeShade="BF"/>
+          <w:sz w:val="28"/>
+          <w:szCs w:val="28"/>
+        </w:rPr>
+        <w:t>Uni</w:t>
+      </w:r>
+      <w:r>
+        <w:rPr>
+          <w:color w:val="17365D" w:themeColor="text2" w:themeShade="BF"/>
+          <w:sz w:val="28"/>
+          <w:szCs w:val="28"/>
+        </w:rPr>
+        <w:t>versidade de Coimbra</w:t>
+      </w:r>
+    </w:p>
+    <w:p>
+      <w:pPr>
+        <w:pStyle w:val="Default"/>
+        <w:jc w:val="center"/>
+        <w:rPr>
+          <w:color w:val="17365D" w:themeColor="text2" w:themeShade="BF"/>
+          <w:sz w:val="23"/>
+          <w:szCs w:val="23"/>
+        </w:rPr>
+      </w:pPr>
+      <w:r>
+        <w:rPr>
+          <w:color w:val="17365D" w:themeColor="text2" w:themeShade="BF"/>
+          <w:sz w:val="23"/>
+          <w:szCs w:val="23"/>
+        </w:rPr>
+        <w:t>Faculdade de Ciências e Tecnologia</w:t>
+      </w:r>
+    </w:p>
+    <w:p>
+      <w:pPr>
         <w:ind w:firstLine="0"/>
         <w:jc w:val="center"/>
         <w:rPr>
+          <w:color w:val="17365D" w:themeColor="text2" w:themeShade="BF"/>
+        </w:rPr>
+      </w:pPr>
+      <w:r>
+        <w:rPr>
+          <w:color w:val="17365D" w:themeColor="text2" w:themeShade="BF"/>
+        </w:rPr>
+        <w:t>Licenciatura em Engenharia Informática</w:t>
+      </w:r>
+    </w:p>
+    <w:p>
+      <w:pPr>
+        <w:ind w:firstLine="0"/>
+        <w:jc w:val="center"/>
+        <w:rPr>
           <w:i/>
           <w:color w:val="548DD4" w:themeColor="text2" w:themeTint="99"/>
         </w:rPr>
       </w:pPr>
-      <w:r>
+    </w:p>
+    <w:p>
+      <w:pPr>
+        <w:ind w:firstLine="0"/>
+        <w:jc w:val="center"/>
         <w:rPr>
           <w:i/>
           <w:color w:val="548DD4" w:themeColor="text2" w:themeTint="99"/>
         </w:rPr>
-        <w:t>1º Relatório – Casos de Uso</w:t>
+      </w:pPr>
+      <w:r>
+        <w:rPr>
+          <w:i/>
+          <w:color w:val="548DD4" w:themeColor="text2" w:themeTint="99"/>
+        </w:rPr>
+        <w:t xml:space="preserve">1º </w:t>
+      </w:r>
+      <w:r>
+        <w:rPr>
+          <w:i/>
+          <w:color w:val="548DD4" w:themeColor="text2" w:themeTint="99"/>
+        </w:rPr>
+        <w:t>Trabalho Prático</w:t>
+      </w:r>
+      <w:r>
+        <w:rPr>
+          <w:i/>
+          <w:color w:val="548DD4" w:themeColor="text2" w:themeTint="99"/>
+        </w:rPr>
+        <w:t xml:space="preserve"> – </w:t>
+      </w:r>
+      <w:proofErr w:type="spellStart"/>
+      <w:r>
+        <w:rPr>
+          <w:i/>
+          <w:color w:val="548DD4" w:themeColor="text2" w:themeTint="99"/>
+        </w:rPr>
+        <w:t>Sockets</w:t>
+      </w:r>
+      <w:proofErr w:type="spellEnd"/>
+      <w:r>
+        <w:rPr>
+          <w:i/>
+          <w:color w:val="548DD4" w:themeColor="text2" w:themeTint="99"/>
+        </w:rPr>
+        <w:t>, RMI e Sincronização de Servidores</w:t>
       </w:r>
     </w:p>
     <w:p>
@@ -33,7 +134,7 @@
           <w:i/>
           <w:color w:val="548DD4" w:themeColor="text2" w:themeTint="99"/>
         </w:rPr>
-        <w:t>Engenharia de Software</w:t>
+        <w:t>Sistemas Distribuídos</w:t>
       </w:r>
       <w:r>
         <w:rPr>
@@ -69,6 +170,37 @@
         <w:adjustRightInd w:val="0"/>
         <w:spacing w:line="240" w:lineRule="auto"/>
         <w:ind w:firstLine="0"/>
+        <w:rPr>
+          <w:rFonts w:ascii="Times New Roman" w:hAnsi="Times New Roman" w:cs="Times New Roman"/>
+          <w:color w:val="000000"/>
+          <w:sz w:val="24"/>
+          <w:szCs w:val="24"/>
+        </w:rPr>
+      </w:pPr>
+    </w:p>
+    <w:p>
+      <w:pPr>
+        <w:autoSpaceDE w:val="0"/>
+        <w:autoSpaceDN w:val="0"/>
+        <w:adjustRightInd w:val="0"/>
+        <w:spacing w:line="240" w:lineRule="auto"/>
+        <w:ind w:firstLine="0"/>
+        <w:rPr>
+          <w:rFonts w:ascii="Times New Roman" w:hAnsi="Times New Roman" w:cs="Times New Roman"/>
+          <w:color w:val="000000"/>
+          <w:sz w:val="24"/>
+          <w:szCs w:val="24"/>
+        </w:rPr>
+      </w:pPr>
+    </w:p>
+    <w:p>
+      <w:pPr>
+        <w:autoSpaceDE w:val="0"/>
+        <w:autoSpaceDN w:val="0"/>
+        <w:adjustRightInd w:val="0"/>
+        <w:spacing w:line="240" w:lineRule="auto"/>
+        <w:ind w:firstLine="0"/>
+        <w:jc w:val="center"/>
         <w:rPr>
           <w:rFonts w:ascii="Times New Roman" w:hAnsi="Times New Roman" w:cs="Times New Roman"/>
           <w:color w:val="000000"/>
@@ -86,18 +218,10 @@
           <w:lang w:eastAsia="pt-PT"/>
         </w:rPr>
         <w:drawing>
-          <wp:anchor distT="0" distB="0" distL="114300" distR="114300" simplePos="0" relativeHeight="251659263" behindDoc="0" locked="0" layoutInCell="1" allowOverlap="1">
-            <wp:simplePos x="0" y="0"/>
-            <wp:positionH relativeFrom="column">
-              <wp:posOffset>1948815</wp:posOffset>
-            </wp:positionH>
-            <wp:positionV relativeFrom="paragraph">
-              <wp:posOffset>-2540</wp:posOffset>
-            </wp:positionV>
-            <wp:extent cx="3952875" cy="3162300"/>
-            <wp:effectExtent l="19050" t="0" r="9525" b="0"/>
-            <wp:wrapSquare wrapText="bothSides"/>
-            <wp:docPr id="1" name="Imagem 1" descr="UK Flights To Las Vegas"/>
+          <wp:inline distT="0" distB="0" distL="0" distR="0">
+            <wp:extent cx="4057650" cy="3971925"/>
+            <wp:effectExtent l="19050" t="0" r="0" b="0"/>
+            <wp:docPr id="2" name="Imagem 1" descr="Capa.png"/>
             <wp:cNvGraphicFramePr>
               <a:graphicFrameLocks xmlns:a="http://schemas.openxmlformats.org/drawingml/2006/main" noChangeAspect="1"/>
             </wp:cNvGraphicFramePr>
@@ -105,38 +229,28 @@
               <a:graphicData uri="http://schemas.openxmlformats.org/drawingml/2006/picture">
                 <pic:pic xmlns:pic="http://schemas.openxmlformats.org/drawingml/2006/picture">
                   <pic:nvPicPr>
-                    <pic:cNvPr id="0" name="Picture 1" descr="UK Flights To Las Vegas"/>
-                    <pic:cNvPicPr>
-                      <a:picLocks noChangeAspect="1" noChangeArrowheads="1"/>
-                    </pic:cNvPicPr>
+                    <pic:cNvPr id="0" name="Capa.png"/>
+                    <pic:cNvPicPr/>
                   </pic:nvPicPr>
                   <pic:blipFill>
                     <a:blip r:embed="rId8" cstate="print"/>
-                    <a:srcRect/>
                     <a:stretch>
                       <a:fillRect/>
                     </a:stretch>
                   </pic:blipFill>
-                  <pic:spPr bwMode="auto">
+                  <pic:spPr>
                     <a:xfrm>
                       <a:off x="0" y="0"/>
-                      <a:ext cx="3952875" cy="3162300"/>
+                      <a:ext cx="4057650" cy="3971925"/>
                     </a:xfrm>
                     <a:prstGeom prst="rect">
                       <a:avLst/>
                     </a:prstGeom>
-                    <a:noFill/>
-                    <a:ln w="9525">
-                      <a:noFill/>
-                      <a:miter lim="800000"/>
-                      <a:headEnd/>
-                      <a:tailEnd/>
-                    </a:ln>
                   </pic:spPr>
                 </pic:pic>
               </a:graphicData>
             </a:graphic>
-          </wp:anchor>
+          </wp:inline>
         </w:drawing>
       </w:r>
     </w:p>
@@ -162,472 +276,9 @@
         <w:adjustRightInd w:val="0"/>
         <w:spacing w:line="240" w:lineRule="auto"/>
         <w:ind w:firstLine="0"/>
+        <w:jc w:val="center"/>
         <w:rPr>
           <w:rFonts w:ascii="Times New Roman" w:hAnsi="Times New Roman" w:cs="Times New Roman"/>
-          <w:color w:val="000000"/>
-          <w:sz w:val="24"/>
-          <w:szCs w:val="24"/>
-        </w:rPr>
-      </w:pPr>
-      <w:r>
-        <w:rPr>
-          <w:rFonts w:ascii="Times New Roman" w:hAnsi="Times New Roman" w:cs="Times New Roman"/>
-          <w:noProof/>
-          <w:color w:val="000000"/>
-          <w:sz w:val="24"/>
-          <w:szCs w:val="24"/>
-        </w:rPr>
-        <w:pict>
-          <v:shapetype id="_x0000_t202" coordsize="21600,21600" o:spt="202" path="m,l,21600r21600,l21600,xe">
-            <v:stroke joinstyle="miter"/>
-            <v:path gradientshapeok="t" o:connecttype="rect"/>
-          </v:shapetype>
-          <v:shape id="_x0000_s1027" type="#_x0000_t202" style="position:absolute;margin-left:-115.8pt;margin-top:8.25pt;width:308.25pt;height:191.05pt;z-index:251660288;mso-width-relative:margin;mso-height-relative:margin" filled="f" stroked="f">
-            <v:textbox style="mso-next-textbox:#_x0000_s1027">
-              <w:txbxContent>
-                <w:p>
-                  <w:pPr>
-                    <w:ind w:firstLine="0"/>
-                    <w:jc w:val="center"/>
-                    <w:rPr>
-                      <w:color w:val="244061" w:themeColor="accent1" w:themeShade="80"/>
-                      <w:sz w:val="50"/>
-                      <w:szCs w:val="50"/>
-                    </w:rPr>
-                  </w:pPr>
-                  <w:r>
-                    <w:rPr>
-                      <w:color w:val="244061" w:themeColor="accent1" w:themeShade="80"/>
-                      <w:sz w:val="50"/>
-                      <w:szCs w:val="50"/>
-                    </w:rPr>
-                    <w:t xml:space="preserve">Aplicação para </w:t>
-                  </w:r>
-                  <w:r>
-                    <w:rPr>
-                      <w:color w:val="244061" w:themeColor="accent1" w:themeShade="80"/>
-                      <w:sz w:val="50"/>
-                      <w:szCs w:val="50"/>
-                    </w:rPr>
-                    <w:t>G</w:t>
-                  </w:r>
-                  <w:r>
-                    <w:rPr>
-                      <w:color w:val="244061" w:themeColor="accent1" w:themeShade="80"/>
-                      <w:sz w:val="50"/>
-                      <w:szCs w:val="50"/>
-                    </w:rPr>
-                    <w:t>estão</w:t>
-                  </w:r>
-                </w:p>
-                <w:p>
-                  <w:pPr>
-                    <w:ind w:firstLine="0"/>
-                    <w:jc w:val="center"/>
-                    <w:rPr>
-                      <w:color w:val="244061" w:themeColor="accent1" w:themeShade="80"/>
-                      <w:sz w:val="50"/>
-                      <w:szCs w:val="50"/>
-                    </w:rPr>
-                  </w:pPr>
-                  <w:r>
-                    <w:rPr>
-                      <w:color w:val="244061" w:themeColor="accent1" w:themeShade="80"/>
-                      <w:sz w:val="50"/>
-                      <w:szCs w:val="50"/>
-                    </w:rPr>
-                    <w:t>de uma</w:t>
-                  </w:r>
-                </w:p>
-                <w:p>
-                  <w:pPr>
-                    <w:ind w:firstLine="0"/>
-                    <w:jc w:val="center"/>
-                    <w:rPr>
-                      <w:color w:val="244061" w:themeColor="accent1" w:themeShade="80"/>
-                      <w:sz w:val="50"/>
-                      <w:szCs w:val="50"/>
-                    </w:rPr>
-                  </w:pPr>
-                  <w:r>
-                    <w:rPr>
-                      <w:color w:val="244061" w:themeColor="accent1" w:themeShade="80"/>
-                      <w:sz w:val="50"/>
-                      <w:szCs w:val="50"/>
-                    </w:rPr>
-                    <w:t>Companhia Aérea</w:t>
-                  </w:r>
-                </w:p>
-              </w:txbxContent>
-            </v:textbox>
-          </v:shape>
-        </w:pict>
-      </w:r>
-    </w:p>
-    <w:p>
-      <w:pPr>
-        <w:autoSpaceDE w:val="0"/>
-        <w:autoSpaceDN w:val="0"/>
-        <w:adjustRightInd w:val="0"/>
-        <w:spacing w:line="240" w:lineRule="auto"/>
-        <w:ind w:firstLine="0"/>
-        <w:rPr>
-          <w:rFonts w:ascii="Times New Roman" w:hAnsi="Times New Roman" w:cs="Times New Roman"/>
-          <w:color w:val="000000"/>
-          <w:sz w:val="24"/>
-          <w:szCs w:val="24"/>
-        </w:rPr>
-      </w:pPr>
-    </w:p>
-    <w:p>
-      <w:pPr>
-        <w:autoSpaceDE w:val="0"/>
-        <w:autoSpaceDN w:val="0"/>
-        <w:adjustRightInd w:val="0"/>
-        <w:spacing w:line="240" w:lineRule="auto"/>
-        <w:ind w:firstLine="0"/>
-        <w:rPr>
-          <w:rFonts w:ascii="Times New Roman" w:hAnsi="Times New Roman" w:cs="Times New Roman"/>
-          <w:color w:val="000000"/>
-          <w:sz w:val="24"/>
-          <w:szCs w:val="24"/>
-        </w:rPr>
-      </w:pPr>
-    </w:p>
-    <w:p>
-      <w:pPr>
-        <w:autoSpaceDE w:val="0"/>
-        <w:autoSpaceDN w:val="0"/>
-        <w:adjustRightInd w:val="0"/>
-        <w:spacing w:line="240" w:lineRule="auto"/>
-        <w:ind w:firstLine="0"/>
-        <w:rPr>
-          <w:rFonts w:ascii="Times New Roman" w:hAnsi="Times New Roman" w:cs="Times New Roman"/>
-          <w:color w:val="000000"/>
-          <w:sz w:val="24"/>
-          <w:szCs w:val="24"/>
-        </w:rPr>
-      </w:pPr>
-    </w:p>
-    <w:p>
-      <w:pPr>
-        <w:autoSpaceDE w:val="0"/>
-        <w:autoSpaceDN w:val="0"/>
-        <w:adjustRightInd w:val="0"/>
-        <w:spacing w:line="240" w:lineRule="auto"/>
-        <w:ind w:firstLine="0"/>
-        <w:rPr>
-          <w:rFonts w:ascii="Times New Roman" w:hAnsi="Times New Roman" w:cs="Times New Roman"/>
-          <w:color w:val="000000"/>
-          <w:sz w:val="24"/>
-          <w:szCs w:val="24"/>
-        </w:rPr>
-      </w:pPr>
-    </w:p>
-    <w:p>
-      <w:pPr>
-        <w:autoSpaceDE w:val="0"/>
-        <w:autoSpaceDN w:val="0"/>
-        <w:adjustRightInd w:val="0"/>
-        <w:spacing w:line="240" w:lineRule="auto"/>
-        <w:ind w:firstLine="0"/>
-        <w:rPr>
-          <w:rFonts w:ascii="Times New Roman" w:hAnsi="Times New Roman" w:cs="Times New Roman"/>
-          <w:color w:val="000000"/>
-          <w:sz w:val="24"/>
-          <w:szCs w:val="24"/>
-        </w:rPr>
-      </w:pPr>
-    </w:p>
-    <w:p>
-      <w:pPr>
-        <w:autoSpaceDE w:val="0"/>
-        <w:autoSpaceDN w:val="0"/>
-        <w:adjustRightInd w:val="0"/>
-        <w:spacing w:line="240" w:lineRule="auto"/>
-        <w:ind w:firstLine="0"/>
-        <w:rPr>
-          <w:rFonts w:ascii="Times New Roman" w:hAnsi="Times New Roman" w:cs="Times New Roman"/>
-          <w:color w:val="000000"/>
-          <w:sz w:val="24"/>
-          <w:szCs w:val="24"/>
-        </w:rPr>
-      </w:pPr>
-    </w:p>
-    <w:p>
-      <w:pPr>
-        <w:autoSpaceDE w:val="0"/>
-        <w:autoSpaceDN w:val="0"/>
-        <w:adjustRightInd w:val="0"/>
-        <w:spacing w:line="240" w:lineRule="auto"/>
-        <w:ind w:firstLine="0"/>
-        <w:rPr>
-          <w:rFonts w:ascii="Times New Roman" w:hAnsi="Times New Roman" w:cs="Times New Roman"/>
-          <w:color w:val="000000"/>
-          <w:sz w:val="24"/>
-          <w:szCs w:val="24"/>
-        </w:rPr>
-      </w:pPr>
-      <w:r>
-        <w:rPr>
-          <w:rFonts w:ascii="Times New Roman" w:hAnsi="Times New Roman" w:cs="Times New Roman"/>
-          <w:noProof/>
-          <w:color w:val="000000"/>
-          <w:sz w:val="24"/>
-          <w:szCs w:val="24"/>
-          <w:lang w:eastAsia="pt-PT"/>
-        </w:rPr>
-        <w:drawing>
-          <wp:anchor distT="0" distB="0" distL="114300" distR="114300" simplePos="0" relativeHeight="251658238" behindDoc="0" locked="0" layoutInCell="1" allowOverlap="1">
-            <wp:simplePos x="0" y="0"/>
-            <wp:positionH relativeFrom="column">
-              <wp:posOffset>-518160</wp:posOffset>
-            </wp:positionH>
-            <wp:positionV relativeFrom="paragraph">
-              <wp:posOffset>686435</wp:posOffset>
-            </wp:positionV>
-            <wp:extent cx="3952875" cy="3162300"/>
-            <wp:effectExtent l="19050" t="0" r="9525" b="0"/>
-            <wp:wrapSquare wrapText="bothSides"/>
-            <wp:docPr id="10" name="Imagem 10" descr="C:\Users\LG\Desktop\flight-to-washington.jpg"/>
-            <wp:cNvGraphicFramePr>
-              <a:graphicFrameLocks xmlns:a="http://schemas.openxmlformats.org/drawingml/2006/main" noChangeAspect="1"/>
-            </wp:cNvGraphicFramePr>
-            <a:graphic xmlns:a="http://schemas.openxmlformats.org/drawingml/2006/main">
-              <a:graphicData uri="http://schemas.openxmlformats.org/drawingml/2006/picture">
-                <pic:pic xmlns:pic="http://schemas.openxmlformats.org/drawingml/2006/picture">
-                  <pic:nvPicPr>
-                    <pic:cNvPr id="0" name="Picture 10" descr="C:\Users\LG\Desktop\flight-to-washington.jpg"/>
-                    <pic:cNvPicPr>
-                      <a:picLocks noChangeAspect="1" noChangeArrowheads="1"/>
-                    </pic:cNvPicPr>
-                  </pic:nvPicPr>
-                  <pic:blipFill>
-                    <a:blip r:embed="rId9" cstate="print"/>
-                    <a:srcRect/>
-                    <a:stretch>
-                      <a:fillRect/>
-                    </a:stretch>
-                  </pic:blipFill>
-                  <pic:spPr bwMode="auto">
-                    <a:xfrm flipH="1">
-                      <a:off x="0" y="0"/>
-                      <a:ext cx="3952875" cy="3162300"/>
-                    </a:xfrm>
-                    <a:prstGeom prst="rect">
-                      <a:avLst/>
-                    </a:prstGeom>
-                    <a:noFill/>
-                    <a:ln w="9525">
-                      <a:noFill/>
-                      <a:miter lim="800000"/>
-                      <a:headEnd/>
-                      <a:tailEnd/>
-                    </a:ln>
-                  </pic:spPr>
-                </pic:pic>
-              </a:graphicData>
-            </a:graphic>
-          </wp:anchor>
-        </w:drawing>
-      </w:r>
-    </w:p>
-    <w:p>
-      <w:pPr>
-        <w:autoSpaceDE w:val="0"/>
-        <w:autoSpaceDN w:val="0"/>
-        <w:adjustRightInd w:val="0"/>
-        <w:spacing w:line="240" w:lineRule="auto"/>
-        <w:ind w:firstLine="0"/>
-        <w:rPr>
-          <w:rFonts w:ascii="Times New Roman" w:hAnsi="Times New Roman" w:cs="Times New Roman"/>
-          <w:color w:val="000000"/>
-          <w:sz w:val="24"/>
-          <w:szCs w:val="24"/>
-        </w:rPr>
-      </w:pPr>
-    </w:p>
-    <w:p>
-      <w:pPr>
-        <w:autoSpaceDE w:val="0"/>
-        <w:autoSpaceDN w:val="0"/>
-        <w:adjustRightInd w:val="0"/>
-        <w:spacing w:line="240" w:lineRule="auto"/>
-        <w:ind w:firstLine="0"/>
-        <w:rPr>
-          <w:rFonts w:ascii="Times New Roman" w:hAnsi="Times New Roman" w:cs="Times New Roman"/>
-          <w:color w:val="000000"/>
-          <w:sz w:val="24"/>
-          <w:szCs w:val="24"/>
-        </w:rPr>
-      </w:pPr>
-    </w:p>
-    <w:p>
-      <w:pPr>
-        <w:autoSpaceDE w:val="0"/>
-        <w:autoSpaceDN w:val="0"/>
-        <w:adjustRightInd w:val="0"/>
-        <w:spacing w:line="240" w:lineRule="auto"/>
-        <w:ind w:firstLine="0"/>
-        <w:rPr>
-          <w:rFonts w:ascii="Times New Roman" w:hAnsi="Times New Roman" w:cs="Times New Roman"/>
-          <w:color w:val="000000"/>
-          <w:sz w:val="24"/>
-          <w:szCs w:val="24"/>
-        </w:rPr>
-      </w:pPr>
-    </w:p>
-    <w:p>
-      <w:pPr>
-        <w:autoSpaceDE w:val="0"/>
-        <w:autoSpaceDN w:val="0"/>
-        <w:adjustRightInd w:val="0"/>
-        <w:spacing w:line="240" w:lineRule="auto"/>
-        <w:ind w:firstLine="0"/>
-        <w:rPr>
-          <w:rFonts w:ascii="Times New Roman" w:hAnsi="Times New Roman" w:cs="Times New Roman"/>
-          <w:color w:val="000000"/>
-          <w:sz w:val="24"/>
-          <w:szCs w:val="24"/>
-        </w:rPr>
-      </w:pPr>
-    </w:p>
-    <w:p>
-      <w:pPr>
-        <w:autoSpaceDE w:val="0"/>
-        <w:autoSpaceDN w:val="0"/>
-        <w:adjustRightInd w:val="0"/>
-        <w:spacing w:line="240" w:lineRule="auto"/>
-        <w:ind w:firstLine="0"/>
-        <w:rPr>
-          <w:rFonts w:ascii="Times New Roman" w:hAnsi="Times New Roman" w:cs="Times New Roman"/>
-          <w:color w:val="000000"/>
-          <w:sz w:val="24"/>
-          <w:szCs w:val="24"/>
-        </w:rPr>
-      </w:pPr>
-    </w:p>
-    <w:p>
-      <w:pPr>
-        <w:autoSpaceDE w:val="0"/>
-        <w:autoSpaceDN w:val="0"/>
-        <w:adjustRightInd w:val="0"/>
-        <w:spacing w:line="240" w:lineRule="auto"/>
-        <w:ind w:firstLine="0"/>
-        <w:rPr>
-          <w:rFonts w:ascii="Times New Roman" w:hAnsi="Times New Roman" w:cs="Times New Roman"/>
-          <w:color w:val="000000"/>
-          <w:sz w:val="24"/>
-          <w:szCs w:val="24"/>
-        </w:rPr>
-      </w:pPr>
-    </w:p>
-    <w:p>
-      <w:pPr>
-        <w:autoSpaceDE w:val="0"/>
-        <w:autoSpaceDN w:val="0"/>
-        <w:adjustRightInd w:val="0"/>
-        <w:spacing w:line="240" w:lineRule="auto"/>
-        <w:ind w:firstLine="0"/>
-        <w:rPr>
-          <w:rFonts w:ascii="Times New Roman" w:hAnsi="Times New Roman" w:cs="Times New Roman"/>
-          <w:color w:val="000000"/>
-          <w:sz w:val="24"/>
-          <w:szCs w:val="24"/>
-        </w:rPr>
-      </w:pPr>
-    </w:p>
-    <w:p>
-      <w:pPr>
-        <w:autoSpaceDE w:val="0"/>
-        <w:autoSpaceDN w:val="0"/>
-        <w:adjustRightInd w:val="0"/>
-        <w:spacing w:line="240" w:lineRule="auto"/>
-        <w:ind w:firstLine="0"/>
-        <w:rPr>
-          <w:rFonts w:ascii="Times New Roman" w:hAnsi="Times New Roman" w:cs="Times New Roman"/>
-          <w:color w:val="000000"/>
-          <w:sz w:val="24"/>
-          <w:szCs w:val="24"/>
-        </w:rPr>
-      </w:pPr>
-    </w:p>
-    <w:p>
-      <w:pPr>
-        <w:autoSpaceDE w:val="0"/>
-        <w:autoSpaceDN w:val="0"/>
-        <w:adjustRightInd w:val="0"/>
-        <w:spacing w:line="240" w:lineRule="auto"/>
-        <w:ind w:firstLine="0"/>
-        <w:rPr>
-          <w:rFonts w:ascii="Times New Roman" w:hAnsi="Times New Roman" w:cs="Times New Roman"/>
-          <w:color w:val="000000"/>
-          <w:sz w:val="24"/>
-          <w:szCs w:val="24"/>
-        </w:rPr>
-      </w:pPr>
-    </w:p>
-    <w:p>
-      <w:pPr>
-        <w:autoSpaceDE w:val="0"/>
-        <w:autoSpaceDN w:val="0"/>
-        <w:adjustRightInd w:val="0"/>
-        <w:spacing w:line="240" w:lineRule="auto"/>
-        <w:ind w:firstLine="0"/>
-        <w:rPr>
-          <w:rFonts w:ascii="Times New Roman" w:hAnsi="Times New Roman" w:cs="Times New Roman"/>
-          <w:color w:val="000000"/>
-          <w:sz w:val="24"/>
-          <w:szCs w:val="24"/>
-        </w:rPr>
-      </w:pPr>
-    </w:p>
-    <w:p>
-      <w:pPr>
-        <w:ind w:firstLine="0"/>
-        <w:rPr>
-          <w:rFonts w:ascii="Times New Roman" w:hAnsi="Times New Roman" w:cs="Times New Roman"/>
-          <w:color w:val="000000"/>
-          <w:sz w:val="24"/>
-          <w:szCs w:val="24"/>
-        </w:rPr>
-      </w:pPr>
-    </w:p>
-    <w:p>
-      <w:pPr>
-        <w:rPr>
-          <w:rFonts w:ascii="Times New Roman" w:hAnsi="Times New Roman" w:cs="Times New Roman"/>
-          <w:color w:val="000000"/>
-          <w:sz w:val="24"/>
-          <w:szCs w:val="24"/>
-        </w:rPr>
-      </w:pPr>
-    </w:p>
-    <w:p>
-      <w:pPr>
-        <w:rPr>
-          <w:rFonts w:ascii="Times New Roman" w:hAnsi="Times New Roman" w:cs="Times New Roman"/>
-          <w:color w:val="000000"/>
-          <w:sz w:val="24"/>
-          <w:szCs w:val="24"/>
-        </w:rPr>
-      </w:pPr>
-    </w:p>
-    <w:p>
-      <w:pPr>
-        <w:rPr>
-          <w:rFonts w:ascii="Times New Roman" w:hAnsi="Times New Roman" w:cs="Times New Roman"/>
-          <w:color w:val="000000"/>
-          <w:sz w:val="24"/>
-          <w:szCs w:val="24"/>
-        </w:rPr>
-      </w:pPr>
-    </w:p>
-    <w:p>
-      <w:pPr>
-        <w:ind w:firstLine="0"/>
-        <w:rPr>
-          <w:rFonts w:cs="Times New Roman"/>
           <w:color w:val="000000"/>
           <w:sz w:val="24"/>
           <w:szCs w:val="24"/>
@@ -687,7 +338,7 @@
           <w:bCs/>
           <w:color w:val="000000"/>
         </w:rPr>
-        <w:t>Daniela Fontes</w:t>
+        <w:t>Ivo Co</w:t>
       </w:r>
       <w:r>
         <w:rPr>
@@ -696,7 +347,7 @@
           <w:bCs/>
           <w:color w:val="000000"/>
         </w:rPr>
-        <w:tab/>
+        <w:t>rreia</w:t>
       </w:r>
       <w:r>
         <w:rPr>
@@ -714,7 +365,7 @@
           <w:bCs/>
           <w:color w:val="000000"/>
         </w:rPr>
-        <w:t xml:space="preserve"> nº</w:t>
+        <w:tab/>
       </w:r>
       <w:r>
         <w:rPr>
@@ -723,7 +374,7 @@
           <w:bCs/>
           <w:color w:val="000000"/>
         </w:rPr>
-        <w:t xml:space="preserve"> </w:t>
+        <w:t xml:space="preserve"> nº</w:t>
       </w:r>
       <w:r>
         <w:rPr>
@@ -732,7 +383,16 @@
           <w:bCs/>
           <w:color w:val="000000"/>
         </w:rPr>
-        <w:t xml:space="preserve">2008108925 </w:t>
+        <w:t xml:space="preserve"> </w:t>
+      </w:r>
+      <w:r>
+        <w:rPr>
+          <w:rFonts w:cs="Times New Roman"/>
+          <w:b/>
+          <w:bCs/>
+          <w:color w:val="000000"/>
+        </w:rPr>
+        <w:t>2008110814</w:t>
       </w:r>
     </w:p>
     <w:p>
@@ -757,7 +417,7 @@
           <w:bCs/>
           <w:color w:val="000000"/>
         </w:rPr>
-        <w:t>Ivo Co</w:t>
+        <w:t>João Barbosa</w:t>
       </w:r>
       <w:r>
         <w:rPr>
@@ -766,7 +426,7 @@
           <w:bCs/>
           <w:color w:val="000000"/>
         </w:rPr>
-        <w:t>rreia</w:t>
+        <w:tab/>
       </w:r>
       <w:r>
         <w:rPr>
@@ -776,167 +436,11 @@
           <w:color w:val="000000"/>
         </w:rPr>
         <w:tab/>
-      </w:r>
-      <w:r>
-        <w:rPr>
-          <w:rFonts w:cs="Times New Roman"/>
-          <w:b/>
-          <w:bCs/>
-          <w:color w:val="000000"/>
-        </w:rPr>
-        <w:tab/>
-      </w:r>
-      <w:r>
-        <w:rPr>
-          <w:rFonts w:cs="Times New Roman"/>
-          <w:b/>
-          <w:bCs/>
-          <w:color w:val="000000"/>
-        </w:rPr>
-        <w:t xml:space="preserve"> nº</w:t>
-      </w:r>
-      <w:r>
-        <w:rPr>
-          <w:rFonts w:cs="Times New Roman"/>
-          <w:b/>
-          <w:bCs/>
-          <w:color w:val="000000"/>
-        </w:rPr>
-        <w:t xml:space="preserve"> </w:t>
-      </w:r>
-      <w:r>
-        <w:rPr>
-          <w:rFonts w:cs="Times New Roman"/>
-          <w:b/>
-          <w:bCs/>
-          <w:color w:val="000000"/>
-        </w:rPr>
-        <w:t>2008110814</w:t>
-      </w:r>
-    </w:p>
-    <w:p>
-      <w:pPr>
-        <w:pStyle w:val="PargrafodaLista"/>
-        <w:numPr>
-          <w:ilvl w:val="0"/>
-          <w:numId w:val="2"/>
-        </w:numPr>
-        <w:ind w:left="284" w:firstLine="142"/>
-        <w:rPr>
-          <w:b/>
-          <w:color w:val="FF0000"/>
-          <w:sz w:val="28"/>
-          <w:szCs w:val="28"/>
-        </w:rPr>
-      </w:pPr>
-      <w:r>
-        <w:rPr>
-          <w:rFonts w:cs="Times New Roman"/>
-          <w:b/>
-          <w:bCs/>
-          <w:color w:val="000000"/>
-        </w:rPr>
-        <w:t>João Penetra</w:t>
-      </w:r>
-      <w:r>
-        <w:rPr>
-          <w:rFonts w:cs="Times New Roman"/>
-          <w:b/>
-          <w:bCs/>
-          <w:color w:val="000000"/>
-        </w:rPr>
-        <w:tab/>
-      </w:r>
-      <w:r>
-        <w:rPr>
-          <w:rFonts w:cs="Times New Roman"/>
-          <w:b/>
-          <w:bCs/>
-          <w:color w:val="000000"/>
-        </w:rPr>
-        <w:tab/>
-        <w:t xml:space="preserve"> nº 2008111633</w:t>
-      </w:r>
-    </w:p>
-    <w:p>
-      <w:pPr>
-        <w:pStyle w:val="PargrafodaLista"/>
-        <w:numPr>
-          <w:ilvl w:val="0"/>
-          <w:numId w:val="2"/>
-        </w:numPr>
-        <w:ind w:left="284" w:firstLine="142"/>
-        <w:rPr>
-          <w:b/>
-          <w:color w:val="FF0000"/>
-          <w:sz w:val="28"/>
-          <w:szCs w:val="28"/>
-        </w:rPr>
-      </w:pPr>
-      <w:r>
-        <w:rPr>
-          <w:rFonts w:cs="Times New Roman"/>
-          <w:b/>
-          <w:bCs/>
-          <w:color w:val="000000"/>
-        </w:rPr>
-        <w:t>João Barbosa</w:t>
-      </w:r>
-      <w:r>
-        <w:rPr>
-          <w:rFonts w:cs="Times New Roman"/>
-          <w:b/>
-          <w:bCs/>
-          <w:color w:val="000000"/>
-        </w:rPr>
-        <w:tab/>
-      </w:r>
-      <w:r>
-        <w:rPr>
-          <w:rFonts w:cs="Times New Roman"/>
-          <w:b/>
-          <w:bCs/>
-          <w:color w:val="000000"/>
-        </w:rPr>
-        <w:tab/>
         <w:t xml:space="preserve"> nº 2008111830</w:t>
       </w:r>
     </w:p>
     <w:p>
       <w:pPr>
-        <w:pStyle w:val="PargrafodaLista"/>
-        <w:numPr>
-          <w:ilvl w:val="0"/>
-          <w:numId w:val="2"/>
-        </w:numPr>
-        <w:ind w:left="284" w:firstLine="142"/>
-        <w:rPr>
-          <w:b/>
-          <w:color w:val="FF0000"/>
-          <w:sz w:val="28"/>
-          <w:szCs w:val="28"/>
-        </w:rPr>
-      </w:pPr>
-      <w:r>
-        <w:rPr>
-          <w:rFonts w:cs="Times New Roman"/>
-          <w:b/>
-          <w:bCs/>
-          <w:color w:val="000000"/>
-        </w:rPr>
-        <w:t>Ricardo Bernardino</w:t>
-      </w:r>
-      <w:r>
-        <w:rPr>
-          <w:rFonts w:cs="Times New Roman"/>
-          <w:b/>
-          <w:bCs/>
-          <w:color w:val="000000"/>
-        </w:rPr>
-        <w:tab/>
-        <w:t xml:space="preserve"> nº 2008114731</w:t>
-      </w:r>
-      <w:r>
         <w:rPr>
           <w:rFonts w:ascii="Comic Sans MS" w:hAnsi="Comic Sans MS"/>
           <w:b/>
@@ -945,6 +449,62 @@
           <w:sz w:val="20"/>
           <w:szCs w:val="20"/>
         </w:rPr>
+      </w:pPr>
+    </w:p>
+    <w:p>
+      <w:pPr>
+        <w:rPr>
+          <w:rFonts w:ascii="Comic Sans MS" w:hAnsi="Comic Sans MS"/>
+          <w:b/>
+          <w:bCs/>
+          <w:color w:val="800000"/>
+          <w:sz w:val="20"/>
+          <w:szCs w:val="20"/>
+        </w:rPr>
+      </w:pPr>
+    </w:p>
+    <w:p>
+      <w:pPr>
+        <w:rPr>
+          <w:rFonts w:ascii="Comic Sans MS" w:hAnsi="Comic Sans MS"/>
+          <w:b/>
+          <w:bCs/>
+          <w:color w:val="800000"/>
+          <w:sz w:val="20"/>
+          <w:szCs w:val="20"/>
+        </w:rPr>
+      </w:pPr>
+    </w:p>
+    <w:p>
+      <w:pPr>
+        <w:rPr>
+          <w:rFonts w:ascii="Comic Sans MS" w:hAnsi="Comic Sans MS"/>
+          <w:b/>
+          <w:bCs/>
+          <w:color w:val="800000"/>
+          <w:sz w:val="20"/>
+          <w:szCs w:val="20"/>
+        </w:rPr>
+      </w:pPr>
+    </w:p>
+    <w:p>
+      <w:pPr>
+        <w:rPr>
+          <w:b/>
+          <w:color w:val="FF0000"/>
+          <w:sz w:val="28"/>
+          <w:szCs w:val="28"/>
+        </w:rPr>
+      </w:pPr>
+      <w:r>
+        <w:rPr>
+          <w:rFonts w:ascii="Comic Sans MS" w:hAnsi="Comic Sans MS"/>
+          <w:b/>
+          <w:bCs/>
+          <w:color w:val="800000"/>
+          <w:sz w:val="20"/>
+          <w:szCs w:val="20"/>
+        </w:rPr>
         <w:br/>
       </w:r>
     </w:p>
@@ -977,7 +537,7 @@
         <w:rPr>
           <w:sz w:val="32"/>
         </w:rPr>
-        <w:t>20</w:t>
+        <w:t>22</w:t>
       </w:r>
       <w:r>
         <w:rPr>
@@ -989,7 +549,7 @@
         <w:rPr>
           <w:sz w:val="32"/>
         </w:rPr>
-        <w:t>Setembro</w:t>
+        <w:t>Outubro</w:t>
       </w:r>
       <w:r>
         <w:rPr>
@@ -1113,7 +673,21 @@
             <w:rPr>
               <w:b/>
             </w:rPr>
-            <w:t>Casos de Uso do “Back Office”</w:t>
+            <w:t>Casos de Uso do “</w:t>
+          </w:r>
+          <w:proofErr w:type="spellStart"/>
+          <w:r>
+            <w:rPr>
+              <w:b/>
+            </w:rPr>
+            <w:t>Back</w:t>
+          </w:r>
+          <w:proofErr w:type="spellEnd"/>
+          <w:r>
+            <w:rPr>
+              <w:b/>
+            </w:rPr>
+            <w:t xml:space="preserve"> Office”</w:t>
           </w:r>
           <w:r>
             <w:ptab w:relativeTo="margin" w:alignment="right" w:leader="dot"/>
@@ -1280,7 +854,21 @@
             <w:rPr>
               <w:b/>
             </w:rPr>
-            <w:t>Casos de Uso do “Front Office”</w:t>
+            <w:t>Casos de Uso do “</w:t>
+          </w:r>
+          <w:proofErr w:type="spellStart"/>
+          <w:r>
+            <w:rPr>
+              <w:b/>
+            </w:rPr>
+            <w:t>Front</w:t>
+          </w:r>
+          <w:proofErr w:type="spellEnd"/>
+          <w:r>
+            <w:rPr>
+              <w:b/>
+            </w:rPr>
+            <w:t xml:space="preserve"> Office”</w:t>
           </w:r>
           <w:r>
             <w:ptab w:relativeTo="margin" w:alignment="right" w:leader="dot"/>
@@ -1600,65 +1188,141 @@
     </w:p>
     <w:p>
       <w:pPr>
-        <w:ind w:firstLine="708"/>
-        <w:jc w:val="both"/>
-      </w:pPr>
-      <w:r>
-        <w:t>Como tema para este projecto, foi proposta a criação de uma aplicação para a gestão de uma companhia aérea. Sendo este trabalho elaborado no âmbito da disciplina de Engenharia de Software, seguimos todos os passos que o desenvolvimento de qualquer projecto desta natureza requer no contexto actual.</w:t>
-      </w:r>
-    </w:p>
-    <w:p>
-      <w:pPr>
-        <w:ind w:firstLine="708"/>
-        <w:jc w:val="both"/>
-      </w:pPr>
-      <w:r>
-        <w:t>Deste modo, este primeiro relatório irá debruçar-se essencialmente sobre a construção do diagrama de casos de uso, o qual seguiremos mais tarde aquando da redacção do código (em linguagem Java) que irá suportar toda a aplicação.</w:t>
-      </w:r>
-    </w:p>
-    <w:p>
-      <w:pPr>
-        <w:ind w:firstLine="708"/>
-        <w:jc w:val="both"/>
-      </w:pPr>
-      <w:r>
-        <w:t>O diagrama também é acompanhado de pequenos textos, cada uma relativo às acções passíveis de serem executadas pelos actores. Para além da descrição do seu propósito, os textos também englobam tanto os parâmetros de entrada como de saída.</w:t>
-      </w:r>
-    </w:p>
-    <w:p>
-      <w:pPr>
-        <w:ind w:firstLine="708"/>
-        <w:jc w:val="both"/>
-      </w:pPr>
-      <w:r>
-        <w:t>Sendo este o primeiro relatório, naturalmente que o projecto final apresentará algumas diferenças com o que projectamos aqui, mas será nesta base que iremos dar vida a todo o projecto.</w:t>
-      </w:r>
-    </w:p>
-    <w:p>
-      <w:pPr>
-        <w:ind w:firstLine="708"/>
-        <w:jc w:val="both"/>
-      </w:pPr>
-    </w:p>
-    <w:p>
-      <w:pPr>
-        <w:ind w:firstLine="708"/>
-        <w:jc w:val="both"/>
-      </w:pPr>
-      <w:r>
-        <w:t xml:space="preserve">O projecto em concreto, como já foi dito, assenta numa aplicação de gestão de uma companhia aérea. A aplicação será composta por duas partes essenciais: o “Back Office” que será utilizado para tarefas administrativas, como a gestão dos voos e aviões ou emissão de notificações importantes; o “Front Office”, disponível para os utilizadores, que constituirá a interface que permite a marcação de voos e criação de perfis de clientes, </w:t>
-      </w:r>
-      <w:r>
-        <w:t>por</w:t>
-      </w:r>
-      <w:r>
-        <w:t xml:space="preserve"> exemplo.</w:t>
-      </w:r>
-    </w:p>
-    <w:p>
-      <w:pPr>
-        <w:jc w:val="both"/>
-      </w:pPr>
+        <w:jc w:val="both"/>
+      </w:pPr>
+      <w:r>
+        <w:t xml:space="preserve">O primeiro trabalho prático da disciplina de Sistemas Distribuídos consistia </w:t>
+      </w:r>
+      <w:r>
+        <w:t xml:space="preserve">na implementação de uma aplicação distribuída </w:t>
+      </w:r>
+      <w:proofErr w:type="spellStart"/>
+      <w:r>
+        <w:t>cliente-servidor</w:t>
+      </w:r>
+      <w:proofErr w:type="spellEnd"/>
+      <w:r>
+        <w:t xml:space="preserve">, o qual permitia gerar jogos de futebol, os seus resultados, permitir </w:t>
+      </w:r>
+      <w:r>
+        <w:t>que os clientes façam as suas apostas e distribuir prémios dos apostadores vencedores.</w:t>
+      </w:r>
+    </w:p>
+    <w:p>
+      <w:pPr>
+        <w:jc w:val="both"/>
+      </w:pPr>
+    </w:p>
+    <w:p>
+      <w:pPr>
+        <w:jc w:val="both"/>
+      </w:pPr>
+      <w:r>
+        <w:t>De modo a alcançar tal objectivo</w:t>
+      </w:r>
+      <w:r>
+        <w:t>, são instalados dois servidores que têm como uma das funções comunicar entre si de modo a evitar que nem todos os clientes estejam ligados ao mesmo servidor. Por isso, trocam mensagens entre si para eleger um servidor primário e em caso de falha deste, o servidor secundário tem de obrigatoriamente tomar esta posição para que os clientes possam continuar a fazer as suas apostas.</w:t>
+      </w:r>
+    </w:p>
+    <w:p>
+      <w:pPr>
+        <w:jc w:val="both"/>
+      </w:pPr>
+    </w:p>
+    <w:p>
+      <w:pPr>
+        <w:jc w:val="both"/>
+      </w:pPr>
+      <w:r>
+        <w:t xml:space="preserve">Do lado dos clientes, temos dois tipos de aplicações: ligações através de </w:t>
+      </w:r>
+      <w:proofErr w:type="spellStart"/>
+      <w:r>
+        <w:rPr>
+          <w:i/>
+        </w:rPr>
+        <w:t>sockets</w:t>
+      </w:r>
+      <w:proofErr w:type="spellEnd"/>
+      <w:r>
+        <w:t xml:space="preserve"> TCP</w:t>
+      </w:r>
+      <w:r>
+        <w:t xml:space="preserve"> e Java RMI. Em termos de interface com o utilizador, ambas as abordagens são em tudo semelhantes. Quanto às suas aplicações, logicamente que as duas são internamente bastante diferentes. Contudo, é da responsabilidade do servidor conseguir atender simultaneamente os dois tipos de clientes sem que estes criem conflitos entre si.</w:t>
+      </w:r>
+    </w:p>
+    <w:p>
+      <w:pPr>
+        <w:jc w:val="both"/>
+      </w:pPr>
+    </w:p>
+    <w:p>
+      <w:pPr>
+        <w:jc w:val="both"/>
+      </w:pPr>
+      <w:r>
+        <w:t xml:space="preserve">De modo a auxiliar a execução do trabalho, foi planificado no enunciado quatro etapas para a realização do projecto, a saber: implementação dos </w:t>
+      </w:r>
+      <w:proofErr w:type="spellStart"/>
+      <w:r>
+        <w:rPr>
+          <w:i/>
+        </w:rPr>
+        <w:t>sockets</w:t>
+      </w:r>
+      <w:proofErr w:type="spellEnd"/>
+      <w:r>
+        <w:t xml:space="preserve"> TCP, implementação do Java RMI, tratamento de excepções e falhas de comunicação entre servidor e clientes e por último, criação de mecanismos de protecção contra falhas num dos servidores.</w:t>
+      </w:r>
+    </w:p>
+    <w:p>
+      <w:pPr>
+        <w:jc w:val="both"/>
+      </w:pPr>
+      <w:r>
+        <w:t xml:space="preserve">No entanto, não seguimos exactamente esta ordem, uma vez que apenas sabíamos trabalhar de antemão com </w:t>
+      </w:r>
+      <w:proofErr w:type="spellStart"/>
+      <w:r>
+        <w:rPr>
+          <w:i/>
+        </w:rPr>
+        <w:t>sockets</w:t>
+      </w:r>
+      <w:proofErr w:type="spellEnd"/>
+      <w:r>
+        <w:t xml:space="preserve"> TCP e ligação UDP. Assim, começámos pela implementação destes dois pontos, de modo a ligar um cliente ao servidor. Depois, não tendo ainda leccionado Java RMI nas aulas teóricas, partimos para o estabelecimento de mecanismos de modo a seleccionar o servidor primário e garantir que este fosse substituído no caso de falhar da máquina. Por fim, para concluir, partimos para o Java RMI.</w:t>
+      </w:r>
+    </w:p>
+    <w:p>
+      <w:pPr>
+        <w:jc w:val="both"/>
+      </w:pPr>
+      <w:r>
+        <w:t>Em paralelo a cada passo, fomos implementando o controlo de excepções pelo cliente sempre que possível</w:t>
+      </w:r>
+      <w:r>
+        <w:t xml:space="preserve"> para as operações que íamos gradualmente implementando</w:t>
+      </w:r>
+      <w:r>
+        <w:t>.</w:t>
+      </w:r>
+    </w:p>
+    <w:p>
+      <w:pPr>
+        <w:jc w:val="both"/>
+      </w:pPr>
+    </w:p>
+    <w:p>
+      <w:pPr>
+        <w:jc w:val="both"/>
+      </w:pPr>
+      <w:r>
+        <w:t>Antes de iniciar o projecto em concreto, foram desenhados diagramas e apontados os principais problemas com que nos iríamos deparar.</w:t>
+      </w:r>
+      <w:r>
+        <w:t xml:space="preserve"> Nesta fase, observámos que as maiores dificuldades seriam a coordenação entre servidores e garantir a persistência dos dados; assegurar que nenhuma informação fosse perdida e no caso de ser impossibilitado de trocar a mesma, avisar o cliente da falta de ligação; permitir a interoperabilidade dos diferentes tipos de clientes. </w:t>
+      </w:r>
     </w:p>
     <w:p>
       <w:pPr>
@@ -1700,7 +1364,27 @@
           <w:szCs w:val="28"/>
         </w:rPr>
         <w:lastRenderedPageBreak/>
-        <w:t>Casos de Uso do “Back Office”</w:t>
+        <w:t>Casos de Uso do “</w:t>
+      </w:r>
+      <w:proofErr w:type="spellStart"/>
+      <w:r>
+        <w:rPr>
+          <w:b/>
+          <w:color w:val="17365D" w:themeColor="text2" w:themeShade="BF"/>
+          <w:sz w:val="36"/>
+          <w:szCs w:val="28"/>
+        </w:rPr>
+        <w:t>Back</w:t>
+      </w:r>
+      <w:proofErr w:type="spellEnd"/>
+      <w:r>
+        <w:rPr>
+          <w:b/>
+          <w:color w:val="17365D" w:themeColor="text2" w:themeShade="BF"/>
+          <w:sz w:val="36"/>
+          <w:szCs w:val="28"/>
+        </w:rPr>
+        <w:t xml:space="preserve"> Office”</w:t>
       </w:r>
     </w:p>
     <w:p>
@@ -1723,8 +1407,13 @@
       <w:r>
         <w:t>Para o “</w:t>
       </w:r>
-      <w:r>
-        <w:t xml:space="preserve">Back </w:t>
+      <w:proofErr w:type="spellStart"/>
+      <w:r>
+        <w:t>Back</w:t>
+      </w:r>
+      <w:proofErr w:type="spellEnd"/>
+      <w:r>
+        <w:t xml:space="preserve"> </w:t>
       </w:r>
       <w:r>
         <w:t>Office”, apena</w:t>
@@ -1797,11 +1486,16 @@
         <w:t xml:space="preserve"> o administrador terá acesso a um conjunto de funcionalidades referentes ao </w:t>
       </w:r>
       <w:r>
-        <w:t>“B</w:t>
+        <w:t>“</w:t>
+      </w:r>
+      <w:proofErr w:type="spellStart"/>
+      <w:r>
+        <w:t>B</w:t>
       </w:r>
       <w:r>
         <w:t>ack</w:t>
       </w:r>
+      <w:proofErr w:type="spellEnd"/>
       <w:r>
         <w:t xml:space="preserve"> O</w:t>
       </w:r>
@@ -1848,12 +1542,14 @@
       <w:r>
         <w:t xml:space="preserve">Ao receber um </w:t>
       </w:r>
+      <w:proofErr w:type="spellStart"/>
       <w:r>
         <w:rPr>
           <w:i/>
         </w:rPr>
         <w:t>username</w:t>
       </w:r>
+      <w:proofErr w:type="spellEnd"/>
       <w:r>
         <w:t xml:space="preserve"> e uma </w:t>
       </w:r>
@@ -1925,12 +1621,14 @@
       <w:r>
         <w:t xml:space="preserve">Este caso de uso cobre a funcionalidade que permite ao administrador do sistema fazer </w:t>
       </w:r>
+      <w:proofErr w:type="spellStart"/>
       <w:r>
         <w:rPr>
           <w:i/>
         </w:rPr>
         <w:t>broadcast</w:t>
       </w:r>
+      <w:proofErr w:type="spellEnd"/>
       <w:r>
         <w:t xml:space="preserve"> de avisos e novidades relativas à companhia aérea que não sejam automáticas (como o cancelamento de um voo aquando a sua eliminação, por exemplo). Esta funcionalidade é da mais extrema utilidade porque há certos tipos de eventos como descontos de época baixa, mensagem de "Boas Festas" da companhia, alteração da política de transporte de </w:t>
       </w:r>
@@ -2534,7 +2232,27 @@
           <w:szCs w:val="28"/>
         </w:rPr>
         <w:lastRenderedPageBreak/>
-        <w:t>Casos de Uso do “Front Office”</w:t>
+        <w:t>Casos de Uso do “</w:t>
+      </w:r>
+      <w:proofErr w:type="spellStart"/>
+      <w:r>
+        <w:rPr>
+          <w:b/>
+          <w:color w:val="17365D" w:themeColor="text2" w:themeShade="BF"/>
+          <w:sz w:val="36"/>
+          <w:szCs w:val="28"/>
+        </w:rPr>
+        <w:t>Front</w:t>
+      </w:r>
+      <w:proofErr w:type="spellEnd"/>
+      <w:r>
+        <w:rPr>
+          <w:b/>
+          <w:color w:val="17365D" w:themeColor="text2" w:themeShade="BF"/>
+          <w:sz w:val="36"/>
+          <w:szCs w:val="28"/>
+        </w:rPr>
+        <w:t xml:space="preserve"> Office”</w:t>
       </w:r>
     </w:p>
     <w:p>
@@ -2555,7 +2273,15 @@
         </w:rPr>
       </w:pPr>
       <w:r>
-        <w:t xml:space="preserve">No caso do “Front Office”, temos uma situação diferente da anterior. Sendo que os voos </w:t>
+        <w:t>No caso do “</w:t>
+      </w:r>
+      <w:proofErr w:type="spellStart"/>
+      <w:r>
+        <w:t>Front</w:t>
+      </w:r>
+      <w:proofErr w:type="spellEnd"/>
+      <w:r>
+        <w:t xml:space="preserve"> Office”, temos uma situação diferente da anterior. Sendo que os voos </w:t>
       </w:r>
       <w:r>
         <w:rPr>
@@ -2567,7 +2293,15 @@
         <w:t xml:space="preserve"> não podem ser reservados</w:t>
       </w:r>
       <w:r>
-        <w:t xml:space="preserve"> por clientes individuais. Por isso, criámos a figura de Operador Turístico. Consequentemente, para o “Front Office”, encontramos como actores o Cliente e Operador Turístico.</w:t>
+        <w:t xml:space="preserve"> por clientes individuais. Por isso, criámos a figura de Operador Turístico. Consequentemente, para o “</w:t>
+      </w:r>
+      <w:proofErr w:type="spellStart"/>
+      <w:r>
+        <w:t>Front</w:t>
+      </w:r>
+      <w:proofErr w:type="spellEnd"/>
+      <w:r>
+        <w:t xml:space="preserve"> Office”, encontramos como actores o Cliente e Operador Turístico.</w:t>
       </w:r>
       <w:r>
         <w:t xml:space="preserve"> Como os casos de uso são todos semelhantes, tanto par ao operador como para o cliente regular, referimo-nos a ambos como cliente, a menos que a distinção seja relevante.</w:t>
@@ -2634,7 +2368,15 @@
         <w:t xml:space="preserve"> poder usufruir das </w:t>
       </w:r>
       <w:r>
-        <w:t>funcionalidades referentes ao "Front O</w:t>
+        <w:t>funcionalidades referentes ao "</w:t>
+      </w:r>
+      <w:proofErr w:type="spellStart"/>
+      <w:r>
+        <w:t>Front</w:t>
+      </w:r>
+      <w:proofErr w:type="spellEnd"/>
+      <w:r>
+        <w:t xml:space="preserve"> O</w:t>
       </w:r>
       <w:r>
         <w:t>ffice"</w:t>
@@ -2816,12 +2558,14 @@
       <w:r>
         <w:t xml:space="preserve">Serão pedidos dados ao utilizador, como um </w:t>
       </w:r>
+      <w:proofErr w:type="spellStart"/>
       <w:r>
         <w:rPr>
           <w:i/>
         </w:rPr>
         <w:t>username</w:t>
       </w:r>
+      <w:proofErr w:type="spellEnd"/>
       <w:r>
         <w:t xml:space="preserve">, </w:t>
       </w:r>
@@ -3730,13 +3474,23 @@
         </w:rPr>
         <w:t xml:space="preserve">“The Scientist and Engineer’s Guide to Digital Signal Processing” -  Smith, Steven. </w:t>
       </w:r>
+      <w:proofErr w:type="spellStart"/>
       <w:r>
         <w:rPr>
           <w:rFonts w:cs="Times New Roman"/>
           <w:i/>
           <w:lang w:val="en-US"/>
         </w:rPr>
-        <w:t>Edição online</w:t>
+        <w:t>Edição</w:t>
+      </w:r>
+      <w:proofErr w:type="spellEnd"/>
+      <w:r>
+        <w:rPr>
+          <w:rFonts w:cs="Times New Roman"/>
+          <w:i/>
+          <w:lang w:val="en-US"/>
+        </w:rPr>
+        <w:t xml:space="preserve"> online</w:t>
       </w:r>
       <w:r>
         <w:rPr>
@@ -3765,7 +3519,23 @@
           <w:rFonts w:cs="Times New Roman"/>
           <w:lang w:val="en-US"/>
         </w:rPr>
-        <w:t>Sites visitados:</w:t>
+        <w:t xml:space="preserve">Sites </w:t>
+      </w:r>
+      <w:proofErr w:type="spellStart"/>
+      <w:r>
+        <w:rPr>
+          <w:rFonts w:cs="Times New Roman"/>
+          <w:lang w:val="en-US"/>
+        </w:rPr>
+        <w:t>visitados</w:t>
+      </w:r>
+      <w:proofErr w:type="spellEnd"/>
+      <w:r>
+        <w:rPr>
+          <w:rFonts w:cs="Times New Roman"/>
+          <w:lang w:val="en-US"/>
+        </w:rPr>
+        <w:t>:</w:t>
       </w:r>
     </w:p>
     <w:p>
@@ -3815,7 +3585,7 @@
       </w:r>
     </w:p>
     <w:sectPr>
-      <w:footerReference w:type="default" r:id="rId10"/>
+      <w:footerReference w:type="default" r:id="rId9"/>
       <w:pgSz w:w="11906" w:h="16838"/>
       <w:pgMar w:top="1417" w:right="1701" w:bottom="1276" w:left="1701" w:header="708" w:footer="708" w:gutter="0"/>
       <w:pgNumType w:start="0"/>
@@ -3873,7 +3643,7 @@
             <w:rPr>
               <w:noProof/>
             </w:rPr>
-            <w:t>7</w:t>
+            <w:t>2</w:t>
           </w:r>
         </w:fldSimple>
       </w:p>
@@ -5313,7 +5083,7 @@
 </file>
 
 <file path=customXml/itemProps1.xml><?xml version="1.0" encoding="utf-8"?>
-<ds:datastoreItem xmlns:ds="http://schemas.openxmlformats.org/officeDocument/2006/customXml" ds:itemID="{DB97C874-5D67-4E7F-8E11-36F6FFCF0F13}">
+<ds:datastoreItem xmlns:ds="http://schemas.openxmlformats.org/officeDocument/2006/customXml" ds:itemID="{A2EEEC16-EC11-4065-A35E-2983DC851B9E}">
   <ds:schemaRefs>
     <ds:schemaRef ds:uri="http://schemas.openxmlformats.org/officeDocument/2006/bibliography"/>
   </ds:schemaRefs>

</xml_diff>

<commit_message>
Insercao da imagem no relatorio
</commit_message>
<xml_diff>
--- a/Report.docx
+++ b/Report.docx
@@ -2927,9 +2927,213 @@
     </w:p>
     <w:p>
       <w:pPr>
+        <w:keepNext/>
+        <w:ind w:firstLine="0"/>
+        <w:jc w:val="both"/>
+      </w:pPr>
+      <w:r>
+        <w:rPr>
+          <w:noProof/>
+          <w:lang w:eastAsia="pt-PT"/>
+        </w:rPr>
+        <w:drawing>
+          <wp:inline distT="0" distB="0" distL="0" distR="0">
+            <wp:extent cx="5400040" cy="4490720"/>
+            <wp:effectExtent l="19050" t="0" r="0" b="0"/>
+            <wp:docPr id="3" name="Imagem 0" descr="Diagram.png"/>
+            <wp:cNvGraphicFramePr>
+              <a:graphicFrameLocks xmlns:a="http://schemas.openxmlformats.org/drawingml/2006/main" noChangeAspect="1"/>
+            </wp:cNvGraphicFramePr>
+            <a:graphic xmlns:a="http://schemas.openxmlformats.org/drawingml/2006/main">
+              <a:graphicData uri="http://schemas.openxmlformats.org/drawingml/2006/picture">
+                <pic:pic xmlns:pic="http://schemas.openxmlformats.org/drawingml/2006/picture">
+                  <pic:nvPicPr>
+                    <pic:cNvPr id="0" name="Diagram.png"/>
+                    <pic:cNvPicPr/>
+                  </pic:nvPicPr>
+                  <pic:blipFill>
+                    <a:blip r:embed="rId9" cstate="print"/>
+                    <a:stretch>
+                      <a:fillRect/>
+                    </a:stretch>
+                  </pic:blipFill>
+                  <pic:spPr>
+                    <a:xfrm>
+                      <a:off x="0" y="0"/>
+                      <a:ext cx="5400040" cy="4490720"/>
+                    </a:xfrm>
+                    <a:prstGeom prst="rect">
+                      <a:avLst/>
+                    </a:prstGeom>
+                  </pic:spPr>
+                </pic:pic>
+              </a:graphicData>
+            </a:graphic>
+          </wp:inline>
+        </w:drawing>
+      </w:r>
+    </w:p>
+    <w:p>
+      <w:pPr>
+        <w:pStyle w:val="Legenda"/>
+        <w:jc w:val="center"/>
+        <w:rPr>
+          <w:i/>
+          <w:color w:val="000000" w:themeColor="text1"/>
+        </w:rPr>
+      </w:pPr>
+      <w:r>
+        <w:rPr>
+          <w:i/>
+          <w:color w:val="000000" w:themeColor="text1"/>
+        </w:rPr>
+        <w:t xml:space="preserve">Diagrama </w:t>
+      </w:r>
+      <w:r>
+        <w:rPr>
+          <w:i/>
+          <w:color w:val="000000" w:themeColor="text1"/>
+        </w:rPr>
+        <w:fldChar w:fldCharType="begin"/>
+      </w:r>
+      <w:r>
+        <w:rPr>
+          <w:i/>
+          <w:color w:val="000000" w:themeColor="text1"/>
+        </w:rPr>
+        <w:instrText xml:space="preserve"> SEQ Diagrama \* ARABIC </w:instrText>
+      </w:r>
+      <w:r>
+        <w:rPr>
+          <w:i/>
+          <w:color w:val="000000" w:themeColor="text1"/>
+        </w:rPr>
+        <w:fldChar w:fldCharType="separate"/>
+      </w:r>
+      <w:r>
+        <w:rPr>
+          <w:i/>
+          <w:noProof/>
+          <w:color w:val="000000" w:themeColor="text1"/>
+        </w:rPr>
+        <w:t>1</w:t>
+      </w:r>
+      <w:r>
+        <w:rPr>
+          <w:i/>
+          <w:color w:val="000000" w:themeColor="text1"/>
+        </w:rPr>
+        <w:fldChar w:fldCharType="end"/>
+      </w:r>
+      <w:r>
+        <w:rPr>
+          <w:i/>
+          <w:color w:val="000000" w:themeColor="text1"/>
+        </w:rPr>
+        <w:t xml:space="preserve"> - Protocolo de eleição do servidor primário.</w:t>
+      </w:r>
+    </w:p>
+    <w:p>
+      <w:pPr>
         <w:ind w:firstLine="708"/>
         <w:jc w:val="both"/>
       </w:pPr>
+      <w:r>
+        <w:lastRenderedPageBreak/>
+        <w:t>Quando o servidor é lançado</w:t>
+      </w:r>
+      <w:r>
+        <w:t xml:space="preserve">, </w:t>
+      </w:r>
+      <w:r>
+        <w:t>podemos observa</w:t>
+      </w:r>
+      <w:r>
+        <w:t xml:space="preserve">r a </w:t>
+      </w:r>
+      <w:proofErr w:type="spellStart"/>
+      <w:r>
+        <w:t>a</w:t>
+      </w:r>
+      <w:proofErr w:type="spellEnd"/>
+      <w:r>
+        <w:t xml:space="preserve"> criação d</w:t>
+      </w:r>
+      <w:r>
+        <w:t>e</w:t>
+      </w:r>
+      <w:r>
+        <w:t xml:space="preserve"> </w:t>
+      </w:r>
+      <w:r>
+        <w:rPr>
+          <w:i/>
+        </w:rPr>
+        <w:t>thread</w:t>
+      </w:r>
+      <w:r>
+        <w:t>, mas concretamente o objecto da classe</w:t>
+      </w:r>
+      <w:r>
+        <w:t xml:space="preserve"> </w:t>
+      </w:r>
+      <w:proofErr w:type="spellStart"/>
+      <w:r>
+        <w:rPr>
+          <w:i/>
+        </w:rPr>
+        <w:t>ConnectionWithServerManager</w:t>
+      </w:r>
+      <w:proofErr w:type="spellEnd"/>
+      <w:r>
+        <w:t xml:space="preserve">. Por seu lado, esta </w:t>
+      </w:r>
+      <w:r>
+        <w:rPr>
+          <w:i/>
+        </w:rPr>
+        <w:t>thread</w:t>
+      </w:r>
+      <w:r>
+        <w:t xml:space="preserve"> cria um outro fluxo, </w:t>
+      </w:r>
+      <w:proofErr w:type="spellStart"/>
+      <w:r>
+        <w:rPr>
+          <w:i/>
+        </w:rPr>
+        <w:t>ReceiveServerMessages</w:t>
+      </w:r>
+      <w:proofErr w:type="spellEnd"/>
+      <w:r>
+        <w:t xml:space="preserve">, objecto que fica responsável por escutar no porto indicado para a chegada de mensagens vindas do outro servidor e informar do seu conteúdo à </w:t>
+      </w:r>
+      <w:r>
+        <w:rPr>
+          <w:i/>
+        </w:rPr>
+        <w:t xml:space="preserve">thread </w:t>
+      </w:r>
+      <w:r>
+        <w:t xml:space="preserve">que a criou. De acordo com o tipo de mensagens recebidas, o </w:t>
+      </w:r>
+      <w:proofErr w:type="spellStart"/>
+      <w:r>
+        <w:rPr>
+          <w:i/>
+        </w:rPr>
+        <w:t>ConnectionWithServerManager</w:t>
+      </w:r>
+      <w:proofErr w:type="spellEnd"/>
+      <w:r>
+        <w:rPr>
+          <w:i/>
+        </w:rPr>
+        <w:t xml:space="preserve"> </w:t>
+      </w:r>
+      <w:r>
+        <w:t>pode actuar de acordo com a situação.</w:t>
+      </w:r>
     </w:p>
     <w:p>
       <w:pPr>
@@ -2937,7 +3141,47 @@
         <w:jc w:val="both"/>
       </w:pPr>
       <w:r>
-        <w:t>(TODO: Inserir aqui o esquema)..</w:t>
+        <w:t>De modo a desencadear todo o processo</w:t>
+      </w:r>
+      <w:r>
+        <w:t>,</w:t>
+      </w:r>
+      <w:r>
+        <w:t xml:space="preserve"> o</w:t>
+      </w:r>
+      <w:r>
+        <w:t xml:space="preserve"> </w:t>
+      </w:r>
+      <w:proofErr w:type="spellStart"/>
+      <w:r>
+        <w:rPr>
+          <w:i/>
+        </w:rPr>
+        <w:t>ConnectionWithServerManager</w:t>
+      </w:r>
+      <w:proofErr w:type="spellEnd"/>
+      <w:r>
+        <w:t xml:space="preserve"> envia</w:t>
+      </w:r>
+      <w:r>
+        <w:t xml:space="preserve"> uma mensagem</w:t>
+      </w:r>
+      <w:r>
+        <w:t xml:space="preserve"> inicial </w:t>
+      </w:r>
+      <w:r>
+        <w:t xml:space="preserve"> ‘I_WILL_BE_PRIMARY_SERVER’ para o outro servidor e é accionado um temporizador. Se ocorrer um </w:t>
+      </w:r>
+      <w:proofErr w:type="spellStart"/>
+      <w:r>
+        <w:rPr>
+          <w:i/>
+        </w:rPr>
+        <w:t>timeout</w:t>
+      </w:r>
+      <w:proofErr w:type="spellEnd"/>
+      <w:r>
+        <w:t>, então o processo é repetido um dado número de vezes, de modo a permitir falhar temporárias na rede.</w:t>
       </w:r>
     </w:p>
     <w:p>
@@ -2945,6 +3189,9 @@
         <w:ind w:firstLine="708"/>
         <w:jc w:val="both"/>
       </w:pPr>
+      <w:r>
+        <w:t>Se o servidor receber como resposta ‘I_M_ALREADY_PRIMARY_SERVER’, então concluímos que o outro servidor já está operacional e somos então nomeados servidor secundário.</w:t>
+      </w:r>
     </w:p>
     <w:p>
       <w:pPr>
@@ -2952,99 +3199,10 @@
         <w:jc w:val="both"/>
       </w:pPr>
       <w:r>
-        <w:t>Quando o servidor é lançado</w:t>
-      </w:r>
-      <w:r>
-        <w:t xml:space="preserve">, </w:t>
-      </w:r>
-      <w:r>
-        <w:t>podemos observa</w:t>
-      </w:r>
-      <w:r>
-        <w:t xml:space="preserve">r a </w:t>
-      </w:r>
-      <w:proofErr w:type="spellStart"/>
-      <w:r>
-        <w:t>a</w:t>
-      </w:r>
-      <w:proofErr w:type="spellEnd"/>
-      <w:r>
-        <w:t xml:space="preserve"> criação d</w:t>
-      </w:r>
-      <w:r>
-        <w:t>e</w:t>
-      </w:r>
-      <w:r>
-        <w:t xml:space="preserve"> </w:t>
-      </w:r>
-      <w:r>
-        <w:rPr>
-          <w:i/>
-        </w:rPr>
-        <w:t>thread</w:t>
-      </w:r>
-      <w:r>
-        <w:t>, mas concretamente o objecto da classe</w:t>
-      </w:r>
-      <w:r>
-        <w:t xml:space="preserve"> </w:t>
-      </w:r>
-      <w:proofErr w:type="spellStart"/>
-      <w:r>
-        <w:rPr>
-          <w:i/>
-        </w:rPr>
-        <w:t>ConnectionWithServerManager</w:t>
-      </w:r>
-      <w:proofErr w:type="spellEnd"/>
-      <w:r>
-        <w:t xml:space="preserve">. Por seu lado, esta </w:t>
-      </w:r>
-      <w:r>
-        <w:rPr>
-          <w:i/>
-        </w:rPr>
-        <w:t>thread</w:t>
-      </w:r>
-      <w:r>
-        <w:t xml:space="preserve"> cria um outro fluxo, </w:t>
-      </w:r>
-      <w:proofErr w:type="spellStart"/>
-      <w:r>
-        <w:rPr>
-          <w:i/>
-        </w:rPr>
-        <w:t>ReceiveServerMessages</w:t>
-      </w:r>
-      <w:proofErr w:type="spellEnd"/>
-      <w:r>
-        <w:t xml:space="preserve">, objecto que fica responsável por escutar no porto indicado para a chegada de mensagens vindas do outro servidor e informar do seu conteúdo à </w:t>
-      </w:r>
-      <w:r>
-        <w:rPr>
-          <w:i/>
-        </w:rPr>
-        <w:t xml:space="preserve">thread </w:t>
-      </w:r>
-      <w:r>
-        <w:t xml:space="preserve">que a criou. De acordo com o tipo de mensagens recebidas, o </w:t>
-      </w:r>
-      <w:proofErr w:type="spellStart"/>
-      <w:r>
-        <w:rPr>
-          <w:i/>
-        </w:rPr>
-        <w:t>ConnectionWithServerManager</w:t>
-      </w:r>
-      <w:proofErr w:type="spellEnd"/>
-      <w:r>
-        <w:rPr>
-          <w:i/>
-        </w:rPr>
-        <w:t xml:space="preserve"> </w:t>
-      </w:r>
-      <w:r>
-        <w:t>pode actuar de acordo com a situação.</w:t>
+        <w:t>Se por seu lado recebermos um ‘OK’, encontramo-nos numa situação que eventualmente vai ocorrer poucas vezes: significa que este servidor caiu</w:t>
+      </w:r>
+      <w:r>
+        <w:t>, mas conseguiu recuperar a tempo, de modo que o servidor secundário nunca tenha chegado a detectar esta falha. Neste caso, continuamos como servidor primário.</w:t>
       </w:r>
     </w:p>
     <w:p>
@@ -3053,81 +3211,7 @@
         <w:jc w:val="both"/>
       </w:pPr>
       <w:r>
-        <w:t>De modo a desencadear todo o processo</w:t>
-      </w:r>
-      <w:r>
-        <w:t>,</w:t>
-      </w:r>
-      <w:r>
-        <w:t xml:space="preserve"> o</w:t>
-      </w:r>
-      <w:r>
-        <w:t xml:space="preserve"> </w:t>
-      </w:r>
-      <w:proofErr w:type="spellStart"/>
-      <w:r>
-        <w:rPr>
-          <w:i/>
-        </w:rPr>
-        <w:t>ConnectionWithServerManager</w:t>
-      </w:r>
-      <w:proofErr w:type="spellEnd"/>
-      <w:r>
-        <w:t xml:space="preserve"> envia</w:t>
-      </w:r>
-      <w:r>
-        <w:t xml:space="preserve"> uma mensagem</w:t>
-      </w:r>
-      <w:r>
-        <w:t xml:space="preserve"> inicial </w:t>
-      </w:r>
-      <w:r>
-        <w:t xml:space="preserve"> ‘I_WILL_BE_PRIMARY_SERVER’ para o outro servidor e é accionado um temporizador. Se ocorrer um </w:t>
-      </w:r>
-      <w:proofErr w:type="spellStart"/>
-      <w:r>
-        <w:rPr>
-          <w:i/>
-        </w:rPr>
-        <w:t>timeout</w:t>
-      </w:r>
-      <w:proofErr w:type="spellEnd"/>
-      <w:r>
-        <w:t>, então o processo é repetido um dado número de vezes, de modo a permitir falhar temporárias na rede.</w:t>
-      </w:r>
-    </w:p>
-    <w:p>
-      <w:pPr>
-        <w:ind w:firstLine="708"/>
-        <w:jc w:val="both"/>
-      </w:pPr>
-      <w:r>
-        <w:t>Se o servidor receber como resposta ‘I_M_ALREADY_PRIMARY_SERVER’, então concluímos que o outro servidor já está operacional e somos então nomeados servidor secundário.</w:t>
-      </w:r>
-    </w:p>
-    <w:p>
-      <w:pPr>
-        <w:ind w:firstLine="708"/>
-        <w:jc w:val="both"/>
-      </w:pPr>
-      <w:r>
-        <w:t>Se por seu lado recebermos um ‘OK’, encontramo-nos numa situação que eventualmente vai ocorrer poucas vezes: significa que este servidor caiu</w:t>
-      </w:r>
-      <w:r>
-        <w:t>, mas conseguiu recuperar a tempo, de modo que o servidor secundário nunca tenha chegado a detectar esta falha. Neste caso, continuamos como servidor primário.</w:t>
-      </w:r>
-    </w:p>
-    <w:p>
-      <w:pPr>
-        <w:ind w:firstLine="708"/>
-        <w:jc w:val="both"/>
-      </w:pPr>
-      <w:r>
-        <w:t xml:space="preserve">Se por seu lado receber como resposta a mesma mensagem que acabou de enviar, ‘I_WILL_BE_PRIMARY_SERVER’, quer dizer que os servidores estão a ser iniciados quase simultaneamente. De modo a garantir que apenas um seja o servidor principal, é definido </w:t>
-      </w:r>
-      <w:r>
-        <w:lastRenderedPageBreak/>
-        <w:t>anteriormente por defeito, qual dos dois deve tomar a posição de servidor primário nesta situação.</w:t>
+        <w:t>Se por seu lado receber como resposta a mesma mensagem que acabou de enviar, ‘I_WILL_BE_PRIMARY_SERVER’, quer dizer que os servidores estão a ser iniciados quase simultaneamente. De modo a garantir que apenas um seja o servidor principal, é definido anteriormente por defeito, qual dos dois deve tomar a posição de servidor primário nesta situação.</w:t>
       </w:r>
     </w:p>
     <w:p>
@@ -3273,7 +3357,11 @@
         <w:jc w:val="both"/>
       </w:pPr>
       <w:r>
-        <w:t xml:space="preserve">No caso de sermos nomeados como servidores secundários, temos apenas de ficar à escuta num dado porto, à espera de mensagens provenientes do colega, accionando temporizadores que em caso de </w:t>
+        <w:t xml:space="preserve">No caso de sermos nomeados como servidores secundários, temos apenas de ficar à escuta num dado porto, à espera de mensagens provenientes do colega, </w:t>
+      </w:r>
+      <w:r>
+        <w:lastRenderedPageBreak/>
+        <w:t xml:space="preserve">accionando temporizadores que em caso de </w:t>
       </w:r>
       <w:proofErr w:type="spellStart"/>
       <w:r>
@@ -6278,7 +6366,7 @@
       </w:r>
     </w:p>
     <w:sectPr>
-      <w:footerReference w:type="default" r:id="rId9"/>
+      <w:footerReference w:type="default" r:id="rId10"/>
       <w:pgSz w:w="11906" w:h="16838"/>
       <w:pgMar w:top="1417" w:right="1701" w:bottom="1276" w:left="1701" w:header="708" w:footer="708" w:gutter="0"/>
       <w:pgNumType w:start="0"/>
@@ -6336,7 +6424,7 @@
             <w:rPr>
               <w:noProof/>
             </w:rPr>
-            <w:t>17</w:t>
+            <w:t>8</w:t>
           </w:r>
         </w:fldSimple>
       </w:p>
@@ -7892,7 +7980,7 @@
 </file>
 
 <file path=customXml/itemProps1.xml><?xml version="1.0" encoding="utf-8"?>
-<ds:datastoreItem xmlns:ds="http://schemas.openxmlformats.org/officeDocument/2006/customXml" ds:itemID="{C29C43B1-C2B0-4955-80F3-9A243719ECB4}">
+<ds:datastoreItem xmlns:ds="http://schemas.openxmlformats.org/officeDocument/2006/customXml" ds:itemID="{099ECB27-21D9-4B18-912C-8C1F38BEBC8B}">
   <ds:schemaRefs>
     <ds:schemaRef ds:uri="http://schemas.openxmlformats.org/officeDocument/2006/bibliography"/>
   </ds:schemaRefs>

</xml_diff>